<commit_message>
Logboek toegevoegd, document met ontwikkelomgeving en overdrachtdocument
</commit_message>
<xml_diff>
--- a/Game Design Document.docx
+++ b/Game Design Document.docx
@@ -1,6 +1,6 @@
 
 <file path=word/document.xml><?xml version="1.0" encoding="utf-8"?>
-<w:document xmlns:wpc="http://schemas.microsoft.com/office/word/2010/wordprocessingCanvas" xmlns:cx="http://schemas.microsoft.com/office/drawing/2014/chartex" xmlns:cx1="http://schemas.microsoft.com/office/drawing/2015/9/8/chartex" xmlns:cx2="http://schemas.microsoft.com/office/drawing/2015/10/21/chartex" xmlns:cx3="http://schemas.microsoft.com/office/drawing/2016/5/9/chartex" xmlns:cx4="http://schemas.microsoft.com/office/drawing/2016/5/10/chartex" xmlns:cx5="http://schemas.microsoft.com/office/drawing/2016/5/11/chartex" xmlns:cx6="http://schemas.microsoft.com/office/drawing/2016/5/12/chartex" xmlns:cx7="http://schemas.microsoft.com/office/drawing/2016/5/13/chartex" xmlns:cx8="http://schemas.microsoft.com/office/drawing/2016/5/14/chartex" xmlns:mc="http://schemas.openxmlformats.org/markup-compatibility/2006" xmlns:aink="http://schemas.microsoft.com/office/drawing/2016/ink" xmlns:am3d="http://schemas.microsoft.com/office/drawing/2017/model3d" xmlns:o="urn:schemas-microsoft-com:office:office" xmlns:oel="http://schemas.microsoft.com/office/2019/extlst" xmlns:r="http://schemas.openxmlformats.org/officeDocument/2006/relationships" xmlns:m="http://schemas.openxmlformats.org/officeDocument/2006/math" xmlns:v="urn:schemas-microsoft-com:vml" xmlns:wp14="http://schemas.microsoft.com/office/word/2010/wordprocessingDrawing" xmlns:wp="http://schemas.openxmlformats.org/drawingml/2006/wordprocessingDrawing" xmlns:w10="urn:schemas-microsoft-com:office:word" xmlns:w="http://schemas.openxmlformats.org/wordprocessingml/2006/main" xmlns:w14="http://schemas.microsoft.com/office/word/2010/wordml" xmlns:w15="http://schemas.microsoft.com/office/word/2012/wordml" xmlns:w16cex="http://schemas.microsoft.com/office/word/2018/wordml/cex" xmlns:w16cid="http://schemas.microsoft.com/office/word/2016/wordml/cid" xmlns:w16="http://schemas.microsoft.com/office/word/2018/wordml" xmlns:w16sdtdh="http://schemas.microsoft.com/office/word/2020/wordml/sdtdatahash" xmlns:w16se="http://schemas.microsoft.com/office/word/2015/wordml/symex" xmlns:wpg="http://schemas.microsoft.com/office/word/2010/wordprocessingGroup" xmlns:wpi="http://schemas.microsoft.com/office/word/2010/wordprocessingInk" xmlns:wne="http://schemas.microsoft.com/office/word/2006/wordml" xmlns:wps="http://schemas.microsoft.com/office/word/2010/wordprocessingShape" mc:Ignorable="w14 w15 w16se w16cid w16 w16cex w16sdtdh wp14">
+<w:document xmlns:wpc="http://schemas.microsoft.com/office/word/2010/wordprocessingCanvas" xmlns:cx="http://schemas.microsoft.com/office/drawing/2014/chartex" xmlns:cx1="http://schemas.microsoft.com/office/drawing/2015/9/8/chartex" xmlns:cx2="http://schemas.microsoft.com/office/drawing/2015/10/21/chartex" xmlns:cx3="http://schemas.microsoft.com/office/drawing/2016/5/9/chartex" xmlns:cx4="http://schemas.microsoft.com/office/drawing/2016/5/10/chartex" xmlns:cx5="http://schemas.microsoft.com/office/drawing/2016/5/11/chartex" xmlns:cx6="http://schemas.microsoft.com/office/drawing/2016/5/12/chartex" xmlns:cx7="http://schemas.microsoft.com/office/drawing/2016/5/13/chartex" xmlns:cx8="http://schemas.microsoft.com/office/drawing/2016/5/14/chartex" xmlns:mc="http://schemas.openxmlformats.org/markup-compatibility/2006" xmlns:aink="http://schemas.microsoft.com/office/drawing/2016/ink" xmlns:am3d="http://schemas.microsoft.com/office/drawing/2017/model3d" xmlns:o="urn:schemas-microsoft-com:office:office" xmlns:oel="http://schemas.microsoft.com/office/2019/extlst" xmlns:r="http://schemas.openxmlformats.org/officeDocument/2006/relationships" xmlns:m="http://schemas.openxmlformats.org/officeDocument/2006/math" xmlns:v="urn:schemas-microsoft-com:vml" xmlns:wp14="http://schemas.microsoft.com/office/word/2010/wordprocessingDrawing" xmlns:wp="http://schemas.openxmlformats.org/drawingml/2006/wordprocessingDrawing" xmlns:w10="urn:schemas-microsoft-com:office:word" xmlns:w="http://schemas.openxmlformats.org/wordprocessingml/2006/main" xmlns:w14="http://schemas.microsoft.com/office/word/2010/wordml" xmlns:w15="http://schemas.microsoft.com/office/word/2012/wordml" xmlns:w16cex="http://schemas.microsoft.com/office/word/2018/wordml/cex" xmlns:w16cid="http://schemas.microsoft.com/office/word/2016/wordml/cid" xmlns:w16="http://schemas.microsoft.com/office/word/2018/wordml" xmlns:w16du="http://schemas.microsoft.com/office/word/2023/wordml/word16du" xmlns:w16sdtdh="http://schemas.microsoft.com/office/word/2020/wordml/sdtdatahash" xmlns:w16se="http://schemas.microsoft.com/office/word/2015/wordml/symex" xmlns:wpg="http://schemas.microsoft.com/office/word/2010/wordprocessingGroup" xmlns:wpi="http://schemas.microsoft.com/office/word/2010/wordprocessingInk" xmlns:wne="http://schemas.microsoft.com/office/word/2006/wordml" xmlns:wps="http://schemas.microsoft.com/office/word/2010/wordprocessingShape" mc:Ignorable="w14 w15 w16se w16cid w16 w16cex w16sdtdh wp14">
   <w:body>
     <w:p>
       <w:pPr>
@@ -1935,43 +1935,7 @@
                       <w:szCs w:val="22"/>
                       <w:lang w:val="en-US"/>
                     </w:rPr>
-                    <w:t xml:space="preserve">When an </w:t>
-                  </w:r>
-                  <w:r>
-                    <w:rPr>
-                      <w:rFonts w:ascii="Cabin" w:hAnsi="Cabin"/>
-                      <w:i/>
-                      <w:iCs/>
-                      <w:color w:val="B7B7B7"/>
-                      <w:sz w:val="22"/>
-                      <w:szCs w:val="22"/>
-                      <w:lang w:val="en-US"/>
-                    </w:rPr>
-                    <w:t>car</w:t>
-                  </w:r>
-                  <w:r>
-                    <w:rPr>
-                      <w:rFonts w:ascii="Cabin" w:hAnsi="Cabin"/>
-                      <w:i/>
-                      <w:iCs/>
-                      <w:color w:val="B7B7B7"/>
-                      <w:sz w:val="22"/>
-                      <w:szCs w:val="22"/>
-                      <w:lang w:val="en-US"/>
-                    </w:rPr>
-                    <w:t xml:space="preserve"> </w:t>
-                  </w:r>
-                  <w:r>
-                    <w:rPr>
-                      <w:rFonts w:ascii="Cabin" w:hAnsi="Cabin"/>
-                      <w:i/>
-                      <w:iCs/>
-                      <w:color w:val="B7B7B7"/>
-                      <w:sz w:val="22"/>
-                      <w:szCs w:val="22"/>
-                      <w:lang w:val="en-US"/>
-                    </w:rPr>
-                    <w:t>is broken</w:t>
+                    <w:t>No</w:t>
                   </w:r>
                 </w:p>
               </w:tc>
@@ -2342,6 +2306,7 @@
                       <w:color w:val="B7B7B7"/>
                       <w:sz w:val="22"/>
                       <w:szCs w:val="22"/>
+                      <w:lang w:val="en-US"/>
                     </w:rPr>
                   </w:pPr>
                   <w:r>
@@ -2351,8 +2316,31 @@
                       <w:color w:val="B7B7B7"/>
                       <w:sz w:val="22"/>
                       <w:szCs w:val="22"/>
+                      <w:lang w:val="en-US"/>
                     </w:rPr>
                     <w:t>The car goes faster</w:t>
+                  </w:r>
+                  <w:r>
+                    <w:rPr>
+                      <w:rFonts w:ascii="Cabin" w:eastAsia="Cabin" w:hAnsi="Cabin" w:cs="Cabin"/>
+                      <w:i/>
+                      <w:color w:val="B7B7B7"/>
+                      <w:sz w:val="22"/>
+                      <w:szCs w:val="22"/>
+                      <w:lang w:val="en-US"/>
+                    </w:rPr>
+                    <w:t>, t</w:t>
+                  </w:r>
+                  <w:r>
+                    <w:rPr>
+                      <w:rFonts w:ascii="Cabin" w:eastAsia="Cabin" w:hAnsi="Cabin" w:cs="Cabin"/>
+                      <w:i/>
+                      <w:color w:val="B7B7B7"/>
+                      <w:sz w:val="22"/>
+                      <w:szCs w:val="22"/>
+                      <w:lang w:val="en-US"/>
+                    </w:rPr>
+                    <w:t>he spawn distance for obstacles goes lower and the spawn interval goes lower</w:t>
                   </w:r>
                 </w:p>
               </w:tc>
@@ -2365,6 +2353,7 @@
                 <w:rFonts w:ascii="Cabin" w:eastAsia="Cabin" w:hAnsi="Cabin" w:cs="Cabin"/>
                 <w:sz w:val="12"/>
                 <w:szCs w:val="12"/>
+                <w:lang w:val="en-US"/>
               </w:rPr>
             </w:pPr>
           </w:p>
@@ -3040,7 +3029,29 @@
                       <w:szCs w:val="22"/>
                       <w:lang w:val="en-US"/>
                     </w:rPr>
-                    <w:t>The car is intact</w:t>
+                    <w:t xml:space="preserve">The car </w:t>
+                  </w:r>
+                  <w:r>
+                    <w:rPr>
+                      <w:rFonts w:ascii="Cabin" w:eastAsia="Cabin" w:hAnsi="Cabin" w:cs="Cabin"/>
+                      <w:i/>
+                      <w:color w:val="B7B7B7"/>
+                      <w:sz w:val="22"/>
+                      <w:szCs w:val="22"/>
+                      <w:lang w:val="en-US"/>
+                    </w:rPr>
+                    <w:t>doesn’t have</w:t>
+                  </w:r>
+                  <w:r>
+                    <w:rPr>
+                      <w:rFonts w:ascii="Cabin" w:eastAsia="Cabin" w:hAnsi="Cabin" w:cs="Cabin"/>
+                      <w:i/>
+                      <w:color w:val="B7B7B7"/>
+                      <w:sz w:val="22"/>
+                      <w:szCs w:val="22"/>
+                      <w:lang w:val="en-US"/>
+                    </w:rPr>
+                    <w:t xml:space="preserve"> 100% damage</w:t>
                   </w:r>
                 </w:p>
               </w:tc>
@@ -3181,8 +3192,8 @@
                       <w:rFonts w:ascii="Cabin" w:eastAsia="Cabin" w:hAnsi="Cabin" w:cs="Cabin"/>
                       <w:i/>
                       <w:color w:val="B7B7B7"/>
-                      <w:sz w:val="22"/>
-                      <w:szCs w:val="22"/>
+                      <w:sz w:val="20"/>
+                      <w:szCs w:val="20"/>
                     </w:rPr>
                   </w:pPr>
                   <w:r>
@@ -3190,10 +3201,10 @@
                       <w:rFonts w:ascii="Cabin" w:eastAsia="Cabin" w:hAnsi="Cabin" w:cs="Cabin"/>
                       <w:i/>
                       <w:color w:val="B7B7B7"/>
-                      <w:sz w:val="22"/>
-                      <w:szCs w:val="22"/>
-                    </w:rPr>
-                    <w:t>Dodge ‘N Drive</w:t>
+                      <w:sz w:val="20"/>
+                      <w:szCs w:val="20"/>
+                    </w:rPr>
+                    <w:t>Wij lanceren je de toekomst in</w:t>
                   </w:r>
                 </w:p>
               </w:tc>
@@ -3328,6 +3339,17 @@
                       <w:lang w:val="en-US"/>
                     </w:rPr>
                     <w:t>The car is broken</w:t>
+                  </w:r>
+                  <w:r>
+                    <w:rPr>
+                      <w:rFonts w:ascii="Cabin" w:eastAsia="Cabin" w:hAnsi="Cabin" w:cs="Cabin"/>
+                      <w:i/>
+                      <w:color w:val="B7B7B7"/>
+                      <w:sz w:val="22"/>
+                      <w:szCs w:val="22"/>
+                      <w:lang w:val="en-US"/>
+                    </w:rPr>
+                    <w:t>/has 100% damage</w:t>
                   </w:r>
                 </w:p>
               </w:tc>
@@ -3404,7 +3426,6 @@
                 <w:b/>
                 <w:color w:val="6AA84F"/>
               </w:rPr>
-              <w:lastRenderedPageBreak/>
               <w:t>6</w:t>
             </w:r>
           </w:p>
@@ -5299,7 +5320,7 @@
 </file>
 
 <file path=word/endnotes.xml><?xml version="1.0" encoding="utf-8"?>
-<w:endnotes xmlns:wpc="http://schemas.microsoft.com/office/word/2010/wordprocessingCanvas" xmlns:cx="http://schemas.microsoft.com/office/drawing/2014/chartex" xmlns:cx1="http://schemas.microsoft.com/office/drawing/2015/9/8/chartex" xmlns:cx2="http://schemas.microsoft.com/office/drawing/2015/10/21/chartex" xmlns:cx3="http://schemas.microsoft.com/office/drawing/2016/5/9/chartex" xmlns:cx4="http://schemas.microsoft.com/office/drawing/2016/5/10/chartex" xmlns:cx5="http://schemas.microsoft.com/office/drawing/2016/5/11/chartex" xmlns:cx6="http://schemas.microsoft.com/office/drawing/2016/5/12/chartex" xmlns:cx7="http://schemas.microsoft.com/office/drawing/2016/5/13/chartex" xmlns:cx8="http://schemas.microsoft.com/office/drawing/2016/5/14/chartex" xmlns:mc="http://schemas.openxmlformats.org/markup-compatibility/2006" xmlns:aink="http://schemas.microsoft.com/office/drawing/2016/ink" xmlns:am3d="http://schemas.microsoft.com/office/drawing/2017/model3d" xmlns:o="urn:schemas-microsoft-com:office:office" xmlns:oel="http://schemas.microsoft.com/office/2019/extlst" xmlns:r="http://schemas.openxmlformats.org/officeDocument/2006/relationships" xmlns:m="http://schemas.openxmlformats.org/officeDocument/2006/math" xmlns:v="urn:schemas-microsoft-com:vml" xmlns:wp14="http://schemas.microsoft.com/office/word/2010/wordprocessingDrawing" xmlns:wp="http://schemas.openxmlformats.org/drawingml/2006/wordprocessingDrawing" xmlns:w10="urn:schemas-microsoft-com:office:word" xmlns:w="http://schemas.openxmlformats.org/wordprocessingml/2006/main" xmlns:w14="http://schemas.microsoft.com/office/word/2010/wordml" xmlns:w15="http://schemas.microsoft.com/office/word/2012/wordml" xmlns:w16cex="http://schemas.microsoft.com/office/word/2018/wordml/cex" xmlns:w16cid="http://schemas.microsoft.com/office/word/2016/wordml/cid" xmlns:w16="http://schemas.microsoft.com/office/word/2018/wordml" xmlns:w16sdtdh="http://schemas.microsoft.com/office/word/2020/wordml/sdtdatahash" xmlns:w16se="http://schemas.microsoft.com/office/word/2015/wordml/symex" xmlns:wpg="http://schemas.microsoft.com/office/word/2010/wordprocessingGroup" xmlns:wpi="http://schemas.microsoft.com/office/word/2010/wordprocessingInk" xmlns:wne="http://schemas.microsoft.com/office/word/2006/wordml" xmlns:wps="http://schemas.microsoft.com/office/word/2010/wordprocessingShape" mc:Ignorable="w14 w15 w16se w16cid w16 w16cex w16sdtdh wp14">
+<w:endnotes xmlns:wpc="http://schemas.microsoft.com/office/word/2010/wordprocessingCanvas" xmlns:cx="http://schemas.microsoft.com/office/drawing/2014/chartex" xmlns:cx1="http://schemas.microsoft.com/office/drawing/2015/9/8/chartex" xmlns:cx2="http://schemas.microsoft.com/office/drawing/2015/10/21/chartex" xmlns:cx3="http://schemas.microsoft.com/office/drawing/2016/5/9/chartex" xmlns:cx4="http://schemas.microsoft.com/office/drawing/2016/5/10/chartex" xmlns:cx5="http://schemas.microsoft.com/office/drawing/2016/5/11/chartex" xmlns:cx6="http://schemas.microsoft.com/office/drawing/2016/5/12/chartex" xmlns:cx7="http://schemas.microsoft.com/office/drawing/2016/5/13/chartex" xmlns:cx8="http://schemas.microsoft.com/office/drawing/2016/5/14/chartex" xmlns:mc="http://schemas.openxmlformats.org/markup-compatibility/2006" xmlns:aink="http://schemas.microsoft.com/office/drawing/2016/ink" xmlns:am3d="http://schemas.microsoft.com/office/drawing/2017/model3d" xmlns:o="urn:schemas-microsoft-com:office:office" xmlns:oel="http://schemas.microsoft.com/office/2019/extlst" xmlns:r="http://schemas.openxmlformats.org/officeDocument/2006/relationships" xmlns:m="http://schemas.openxmlformats.org/officeDocument/2006/math" xmlns:v="urn:schemas-microsoft-com:vml" xmlns:wp14="http://schemas.microsoft.com/office/word/2010/wordprocessingDrawing" xmlns:wp="http://schemas.openxmlformats.org/drawingml/2006/wordprocessingDrawing" xmlns:w10="urn:schemas-microsoft-com:office:word" xmlns:w="http://schemas.openxmlformats.org/wordprocessingml/2006/main" xmlns:w14="http://schemas.microsoft.com/office/word/2010/wordml" xmlns:w15="http://schemas.microsoft.com/office/word/2012/wordml" xmlns:w16cex="http://schemas.microsoft.com/office/word/2018/wordml/cex" xmlns:w16cid="http://schemas.microsoft.com/office/word/2016/wordml/cid" xmlns:w16="http://schemas.microsoft.com/office/word/2018/wordml" xmlns:w16du="http://schemas.microsoft.com/office/word/2023/wordml/word16du" xmlns:w16sdtdh="http://schemas.microsoft.com/office/word/2020/wordml/sdtdatahash" xmlns:w16se="http://schemas.microsoft.com/office/word/2015/wordml/symex" xmlns:wpg="http://schemas.microsoft.com/office/word/2010/wordprocessingGroup" xmlns:wpi="http://schemas.microsoft.com/office/word/2010/wordprocessingInk" xmlns:wne="http://schemas.microsoft.com/office/word/2006/wordml" xmlns:wps="http://schemas.microsoft.com/office/word/2010/wordprocessingShape" mc:Ignorable="w14 w15 w16se w16cid w16 w16cex w16sdtdh wp14">
   <w:endnote w:type="separator" w:id="-1">
     <w:p>
       <w:r>
@@ -5318,7 +5339,7 @@
 </file>
 
 <file path=word/footer1.xml><?xml version="1.0" encoding="utf-8"?>
-<w:ftr xmlns:wpc="http://schemas.microsoft.com/office/word/2010/wordprocessingCanvas" xmlns:cx="http://schemas.microsoft.com/office/drawing/2014/chartex" xmlns:cx1="http://schemas.microsoft.com/office/drawing/2015/9/8/chartex" xmlns:cx2="http://schemas.microsoft.com/office/drawing/2015/10/21/chartex" xmlns:cx3="http://schemas.microsoft.com/office/drawing/2016/5/9/chartex" xmlns:cx4="http://schemas.microsoft.com/office/drawing/2016/5/10/chartex" xmlns:cx5="http://schemas.microsoft.com/office/drawing/2016/5/11/chartex" xmlns:cx6="http://schemas.microsoft.com/office/drawing/2016/5/12/chartex" xmlns:cx7="http://schemas.microsoft.com/office/drawing/2016/5/13/chartex" xmlns:cx8="http://schemas.microsoft.com/office/drawing/2016/5/14/chartex" xmlns:mc="http://schemas.openxmlformats.org/markup-compatibility/2006" xmlns:aink="http://schemas.microsoft.com/office/drawing/2016/ink" xmlns:am3d="http://schemas.microsoft.com/office/drawing/2017/model3d" xmlns:o="urn:schemas-microsoft-com:office:office" xmlns:oel="http://schemas.microsoft.com/office/2019/extlst" xmlns:r="http://schemas.openxmlformats.org/officeDocument/2006/relationships" xmlns:m="http://schemas.openxmlformats.org/officeDocument/2006/math" xmlns:v="urn:schemas-microsoft-com:vml" xmlns:wp14="http://schemas.microsoft.com/office/word/2010/wordprocessingDrawing" xmlns:wp="http://schemas.openxmlformats.org/drawingml/2006/wordprocessingDrawing" xmlns:w10="urn:schemas-microsoft-com:office:word" xmlns:w="http://schemas.openxmlformats.org/wordprocessingml/2006/main" xmlns:w14="http://schemas.microsoft.com/office/word/2010/wordml" xmlns:w15="http://schemas.microsoft.com/office/word/2012/wordml" xmlns:w16cex="http://schemas.microsoft.com/office/word/2018/wordml/cex" xmlns:w16cid="http://schemas.microsoft.com/office/word/2016/wordml/cid" xmlns:w16="http://schemas.microsoft.com/office/word/2018/wordml" xmlns:w16sdtdh="http://schemas.microsoft.com/office/word/2020/wordml/sdtdatahash" xmlns:w16se="http://schemas.microsoft.com/office/word/2015/wordml/symex" xmlns:wpg="http://schemas.microsoft.com/office/word/2010/wordprocessingGroup" xmlns:wpi="http://schemas.microsoft.com/office/word/2010/wordprocessingInk" xmlns:wne="http://schemas.microsoft.com/office/word/2006/wordml" xmlns:wps="http://schemas.microsoft.com/office/word/2010/wordprocessingShape" mc:Ignorable="w14 w15 w16se w16cid w16 w16cex w16sdtdh wp14">
+<w:ftr xmlns:wpc="http://schemas.microsoft.com/office/word/2010/wordprocessingCanvas" xmlns:cx="http://schemas.microsoft.com/office/drawing/2014/chartex" xmlns:cx1="http://schemas.microsoft.com/office/drawing/2015/9/8/chartex" xmlns:cx2="http://schemas.microsoft.com/office/drawing/2015/10/21/chartex" xmlns:cx3="http://schemas.microsoft.com/office/drawing/2016/5/9/chartex" xmlns:cx4="http://schemas.microsoft.com/office/drawing/2016/5/10/chartex" xmlns:cx5="http://schemas.microsoft.com/office/drawing/2016/5/11/chartex" xmlns:cx6="http://schemas.microsoft.com/office/drawing/2016/5/12/chartex" xmlns:cx7="http://schemas.microsoft.com/office/drawing/2016/5/13/chartex" xmlns:cx8="http://schemas.microsoft.com/office/drawing/2016/5/14/chartex" xmlns:mc="http://schemas.openxmlformats.org/markup-compatibility/2006" xmlns:aink="http://schemas.microsoft.com/office/drawing/2016/ink" xmlns:am3d="http://schemas.microsoft.com/office/drawing/2017/model3d" xmlns:o="urn:schemas-microsoft-com:office:office" xmlns:oel="http://schemas.microsoft.com/office/2019/extlst" xmlns:r="http://schemas.openxmlformats.org/officeDocument/2006/relationships" xmlns:m="http://schemas.openxmlformats.org/officeDocument/2006/math" xmlns:v="urn:schemas-microsoft-com:vml" xmlns:wp14="http://schemas.microsoft.com/office/word/2010/wordprocessingDrawing" xmlns:wp="http://schemas.openxmlformats.org/drawingml/2006/wordprocessingDrawing" xmlns:w10="urn:schemas-microsoft-com:office:word" xmlns:w="http://schemas.openxmlformats.org/wordprocessingml/2006/main" xmlns:w14="http://schemas.microsoft.com/office/word/2010/wordml" xmlns:w15="http://schemas.microsoft.com/office/word/2012/wordml" xmlns:w16cex="http://schemas.microsoft.com/office/word/2018/wordml/cex" xmlns:w16cid="http://schemas.microsoft.com/office/word/2016/wordml/cid" xmlns:w16="http://schemas.microsoft.com/office/word/2018/wordml" xmlns:w16du="http://schemas.microsoft.com/office/word/2023/wordml/word16du" xmlns:w16sdtdh="http://schemas.microsoft.com/office/word/2020/wordml/sdtdatahash" xmlns:w16se="http://schemas.microsoft.com/office/word/2015/wordml/symex" xmlns:wpg="http://schemas.microsoft.com/office/word/2010/wordprocessingGroup" xmlns:wpi="http://schemas.microsoft.com/office/word/2010/wordprocessingInk" xmlns:wne="http://schemas.microsoft.com/office/word/2006/wordml" xmlns:wps="http://schemas.microsoft.com/office/word/2010/wordprocessingShape" mc:Ignorable="w14 w15 w16se w16cid w16 w16cex w16sdtdh wp14">
   <w:p>
     <w:pPr>
       <w:jc w:val="right"/>
@@ -5346,7 +5367,7 @@
 </file>
 
 <file path=word/footer2.xml><?xml version="1.0" encoding="utf-8"?>
-<w:ftr xmlns:wpc="http://schemas.microsoft.com/office/word/2010/wordprocessingCanvas" xmlns:cx="http://schemas.microsoft.com/office/drawing/2014/chartex" xmlns:cx1="http://schemas.microsoft.com/office/drawing/2015/9/8/chartex" xmlns:cx2="http://schemas.microsoft.com/office/drawing/2015/10/21/chartex" xmlns:cx3="http://schemas.microsoft.com/office/drawing/2016/5/9/chartex" xmlns:cx4="http://schemas.microsoft.com/office/drawing/2016/5/10/chartex" xmlns:cx5="http://schemas.microsoft.com/office/drawing/2016/5/11/chartex" xmlns:cx6="http://schemas.microsoft.com/office/drawing/2016/5/12/chartex" xmlns:cx7="http://schemas.microsoft.com/office/drawing/2016/5/13/chartex" xmlns:cx8="http://schemas.microsoft.com/office/drawing/2016/5/14/chartex" xmlns:mc="http://schemas.openxmlformats.org/markup-compatibility/2006" xmlns:aink="http://schemas.microsoft.com/office/drawing/2016/ink" xmlns:am3d="http://schemas.microsoft.com/office/drawing/2017/model3d" xmlns:o="urn:schemas-microsoft-com:office:office" xmlns:oel="http://schemas.microsoft.com/office/2019/extlst" xmlns:r="http://schemas.openxmlformats.org/officeDocument/2006/relationships" xmlns:m="http://schemas.openxmlformats.org/officeDocument/2006/math" xmlns:v="urn:schemas-microsoft-com:vml" xmlns:wp14="http://schemas.microsoft.com/office/word/2010/wordprocessingDrawing" xmlns:wp="http://schemas.openxmlformats.org/drawingml/2006/wordprocessingDrawing" xmlns:w10="urn:schemas-microsoft-com:office:word" xmlns:w="http://schemas.openxmlformats.org/wordprocessingml/2006/main" xmlns:w14="http://schemas.microsoft.com/office/word/2010/wordml" xmlns:w15="http://schemas.microsoft.com/office/word/2012/wordml" xmlns:w16cex="http://schemas.microsoft.com/office/word/2018/wordml/cex" xmlns:w16cid="http://schemas.microsoft.com/office/word/2016/wordml/cid" xmlns:w16="http://schemas.microsoft.com/office/word/2018/wordml" xmlns:w16sdtdh="http://schemas.microsoft.com/office/word/2020/wordml/sdtdatahash" xmlns:w16se="http://schemas.microsoft.com/office/word/2015/wordml/symex" xmlns:wpg="http://schemas.microsoft.com/office/word/2010/wordprocessingGroup" xmlns:wpi="http://schemas.microsoft.com/office/word/2010/wordprocessingInk" xmlns:wne="http://schemas.microsoft.com/office/word/2006/wordml" xmlns:wps="http://schemas.microsoft.com/office/word/2010/wordprocessingShape" mc:Ignorable="w14 w15 w16se w16cid w16 w16cex w16sdtdh wp14">
+<w:ftr xmlns:wpc="http://schemas.microsoft.com/office/word/2010/wordprocessingCanvas" xmlns:cx="http://schemas.microsoft.com/office/drawing/2014/chartex" xmlns:cx1="http://schemas.microsoft.com/office/drawing/2015/9/8/chartex" xmlns:cx2="http://schemas.microsoft.com/office/drawing/2015/10/21/chartex" xmlns:cx3="http://schemas.microsoft.com/office/drawing/2016/5/9/chartex" xmlns:cx4="http://schemas.microsoft.com/office/drawing/2016/5/10/chartex" xmlns:cx5="http://schemas.microsoft.com/office/drawing/2016/5/11/chartex" xmlns:cx6="http://schemas.microsoft.com/office/drawing/2016/5/12/chartex" xmlns:cx7="http://schemas.microsoft.com/office/drawing/2016/5/13/chartex" xmlns:cx8="http://schemas.microsoft.com/office/drawing/2016/5/14/chartex" xmlns:mc="http://schemas.openxmlformats.org/markup-compatibility/2006" xmlns:aink="http://schemas.microsoft.com/office/drawing/2016/ink" xmlns:am3d="http://schemas.microsoft.com/office/drawing/2017/model3d" xmlns:o="urn:schemas-microsoft-com:office:office" xmlns:oel="http://schemas.microsoft.com/office/2019/extlst" xmlns:r="http://schemas.openxmlformats.org/officeDocument/2006/relationships" xmlns:m="http://schemas.openxmlformats.org/officeDocument/2006/math" xmlns:v="urn:schemas-microsoft-com:vml" xmlns:wp14="http://schemas.microsoft.com/office/word/2010/wordprocessingDrawing" xmlns:wp="http://schemas.openxmlformats.org/drawingml/2006/wordprocessingDrawing" xmlns:w10="urn:schemas-microsoft-com:office:word" xmlns:w="http://schemas.openxmlformats.org/wordprocessingml/2006/main" xmlns:w14="http://schemas.microsoft.com/office/word/2010/wordml" xmlns:w15="http://schemas.microsoft.com/office/word/2012/wordml" xmlns:w16cex="http://schemas.microsoft.com/office/word/2018/wordml/cex" xmlns:w16cid="http://schemas.microsoft.com/office/word/2016/wordml/cid" xmlns:w16="http://schemas.microsoft.com/office/word/2018/wordml" xmlns:w16du="http://schemas.microsoft.com/office/word/2023/wordml/word16du" xmlns:w16sdtdh="http://schemas.microsoft.com/office/word/2020/wordml/sdtdatahash" xmlns:w16se="http://schemas.microsoft.com/office/word/2015/wordml/symex" xmlns:wpg="http://schemas.microsoft.com/office/word/2010/wordprocessingGroup" xmlns:wpi="http://schemas.microsoft.com/office/word/2010/wordprocessingInk" xmlns:wne="http://schemas.microsoft.com/office/word/2006/wordml" xmlns:wps="http://schemas.microsoft.com/office/word/2010/wordprocessingShape" mc:Ignorable="w14 w15 w16se w16cid w16 w16cex w16sdtdh wp14">
   <w:p>
     <w:pPr>
       <w:jc w:val="right"/>
@@ -5374,7 +5395,7 @@
 </file>
 
 <file path=word/footnotes.xml><?xml version="1.0" encoding="utf-8"?>
-<w:footnotes xmlns:wpc="http://schemas.microsoft.com/office/word/2010/wordprocessingCanvas" xmlns:cx="http://schemas.microsoft.com/office/drawing/2014/chartex" xmlns:cx1="http://schemas.microsoft.com/office/drawing/2015/9/8/chartex" xmlns:cx2="http://schemas.microsoft.com/office/drawing/2015/10/21/chartex" xmlns:cx3="http://schemas.microsoft.com/office/drawing/2016/5/9/chartex" xmlns:cx4="http://schemas.microsoft.com/office/drawing/2016/5/10/chartex" xmlns:cx5="http://schemas.microsoft.com/office/drawing/2016/5/11/chartex" xmlns:cx6="http://schemas.microsoft.com/office/drawing/2016/5/12/chartex" xmlns:cx7="http://schemas.microsoft.com/office/drawing/2016/5/13/chartex" xmlns:cx8="http://schemas.microsoft.com/office/drawing/2016/5/14/chartex" xmlns:mc="http://schemas.openxmlformats.org/markup-compatibility/2006" xmlns:aink="http://schemas.microsoft.com/office/drawing/2016/ink" xmlns:am3d="http://schemas.microsoft.com/office/drawing/2017/model3d" xmlns:o="urn:schemas-microsoft-com:office:office" xmlns:oel="http://schemas.microsoft.com/office/2019/extlst" xmlns:r="http://schemas.openxmlformats.org/officeDocument/2006/relationships" xmlns:m="http://schemas.openxmlformats.org/officeDocument/2006/math" xmlns:v="urn:schemas-microsoft-com:vml" xmlns:wp14="http://schemas.microsoft.com/office/word/2010/wordprocessingDrawing" xmlns:wp="http://schemas.openxmlformats.org/drawingml/2006/wordprocessingDrawing" xmlns:w10="urn:schemas-microsoft-com:office:word" xmlns:w="http://schemas.openxmlformats.org/wordprocessingml/2006/main" xmlns:w14="http://schemas.microsoft.com/office/word/2010/wordml" xmlns:w15="http://schemas.microsoft.com/office/word/2012/wordml" xmlns:w16cex="http://schemas.microsoft.com/office/word/2018/wordml/cex" xmlns:w16cid="http://schemas.microsoft.com/office/word/2016/wordml/cid" xmlns:w16="http://schemas.microsoft.com/office/word/2018/wordml" xmlns:w16sdtdh="http://schemas.microsoft.com/office/word/2020/wordml/sdtdatahash" xmlns:w16se="http://schemas.microsoft.com/office/word/2015/wordml/symex" xmlns:wpg="http://schemas.microsoft.com/office/word/2010/wordprocessingGroup" xmlns:wpi="http://schemas.microsoft.com/office/word/2010/wordprocessingInk" xmlns:wne="http://schemas.microsoft.com/office/word/2006/wordml" xmlns:wps="http://schemas.microsoft.com/office/word/2010/wordprocessingShape" mc:Ignorable="w14 w15 w16se w16cid w16 w16cex w16sdtdh wp14">
+<w:footnotes xmlns:wpc="http://schemas.microsoft.com/office/word/2010/wordprocessingCanvas" xmlns:cx="http://schemas.microsoft.com/office/drawing/2014/chartex" xmlns:cx1="http://schemas.microsoft.com/office/drawing/2015/9/8/chartex" xmlns:cx2="http://schemas.microsoft.com/office/drawing/2015/10/21/chartex" xmlns:cx3="http://schemas.microsoft.com/office/drawing/2016/5/9/chartex" xmlns:cx4="http://schemas.microsoft.com/office/drawing/2016/5/10/chartex" xmlns:cx5="http://schemas.microsoft.com/office/drawing/2016/5/11/chartex" xmlns:cx6="http://schemas.microsoft.com/office/drawing/2016/5/12/chartex" xmlns:cx7="http://schemas.microsoft.com/office/drawing/2016/5/13/chartex" xmlns:cx8="http://schemas.microsoft.com/office/drawing/2016/5/14/chartex" xmlns:mc="http://schemas.openxmlformats.org/markup-compatibility/2006" xmlns:aink="http://schemas.microsoft.com/office/drawing/2016/ink" xmlns:am3d="http://schemas.microsoft.com/office/drawing/2017/model3d" xmlns:o="urn:schemas-microsoft-com:office:office" xmlns:oel="http://schemas.microsoft.com/office/2019/extlst" xmlns:r="http://schemas.openxmlformats.org/officeDocument/2006/relationships" xmlns:m="http://schemas.openxmlformats.org/officeDocument/2006/math" xmlns:v="urn:schemas-microsoft-com:vml" xmlns:wp14="http://schemas.microsoft.com/office/word/2010/wordprocessingDrawing" xmlns:wp="http://schemas.openxmlformats.org/drawingml/2006/wordprocessingDrawing" xmlns:w10="urn:schemas-microsoft-com:office:word" xmlns:w="http://schemas.openxmlformats.org/wordprocessingml/2006/main" xmlns:w14="http://schemas.microsoft.com/office/word/2010/wordml" xmlns:w15="http://schemas.microsoft.com/office/word/2012/wordml" xmlns:w16cex="http://schemas.microsoft.com/office/word/2018/wordml/cex" xmlns:w16cid="http://schemas.microsoft.com/office/word/2016/wordml/cid" xmlns:w16="http://schemas.microsoft.com/office/word/2018/wordml" xmlns:w16du="http://schemas.microsoft.com/office/word/2023/wordml/word16du" xmlns:w16sdtdh="http://schemas.microsoft.com/office/word/2020/wordml/sdtdatahash" xmlns:w16se="http://schemas.microsoft.com/office/word/2015/wordml/symex" xmlns:wpg="http://schemas.microsoft.com/office/word/2010/wordprocessingGroup" xmlns:wpi="http://schemas.microsoft.com/office/word/2010/wordprocessingInk" xmlns:wne="http://schemas.microsoft.com/office/word/2006/wordml" xmlns:wps="http://schemas.microsoft.com/office/word/2010/wordprocessingShape" mc:Ignorable="w14 w15 w16se w16cid w16 w16cex w16sdtdh wp14">
   <w:footnote w:type="separator" w:id="-1">
     <w:p>
       <w:r>
@@ -5393,7 +5414,7 @@
 </file>
 
 <file path=word/numbering.xml><?xml version="1.0" encoding="utf-8"?>
-<w:numbering xmlns:wpc="http://schemas.microsoft.com/office/word/2010/wordprocessingCanvas" xmlns:cx="http://schemas.microsoft.com/office/drawing/2014/chartex" xmlns:cx1="http://schemas.microsoft.com/office/drawing/2015/9/8/chartex" xmlns:cx2="http://schemas.microsoft.com/office/drawing/2015/10/21/chartex" xmlns:cx3="http://schemas.microsoft.com/office/drawing/2016/5/9/chartex" xmlns:cx4="http://schemas.microsoft.com/office/drawing/2016/5/10/chartex" xmlns:cx5="http://schemas.microsoft.com/office/drawing/2016/5/11/chartex" xmlns:cx6="http://schemas.microsoft.com/office/drawing/2016/5/12/chartex" xmlns:cx7="http://schemas.microsoft.com/office/drawing/2016/5/13/chartex" xmlns:cx8="http://schemas.microsoft.com/office/drawing/2016/5/14/chartex" xmlns:mc="http://schemas.openxmlformats.org/markup-compatibility/2006" xmlns:aink="http://schemas.microsoft.com/office/drawing/2016/ink" xmlns:am3d="http://schemas.microsoft.com/office/drawing/2017/model3d" xmlns:o="urn:schemas-microsoft-com:office:office" xmlns:oel="http://schemas.microsoft.com/office/2019/extlst" xmlns:r="http://schemas.openxmlformats.org/officeDocument/2006/relationships" xmlns:m="http://schemas.openxmlformats.org/officeDocument/2006/math" xmlns:v="urn:schemas-microsoft-com:vml" xmlns:wp14="http://schemas.microsoft.com/office/word/2010/wordprocessingDrawing" xmlns:wp="http://schemas.openxmlformats.org/drawingml/2006/wordprocessingDrawing" xmlns:w10="urn:schemas-microsoft-com:office:word" xmlns:w="http://schemas.openxmlformats.org/wordprocessingml/2006/main" xmlns:w14="http://schemas.microsoft.com/office/word/2010/wordml" xmlns:w15="http://schemas.microsoft.com/office/word/2012/wordml" xmlns:w16cex="http://schemas.microsoft.com/office/word/2018/wordml/cex" xmlns:w16cid="http://schemas.microsoft.com/office/word/2016/wordml/cid" xmlns:w16="http://schemas.microsoft.com/office/word/2018/wordml" xmlns:w16sdtdh="http://schemas.microsoft.com/office/word/2020/wordml/sdtdatahash" xmlns:w16se="http://schemas.microsoft.com/office/word/2015/wordml/symex" xmlns:wpg="http://schemas.microsoft.com/office/word/2010/wordprocessingGroup" xmlns:wpi="http://schemas.microsoft.com/office/word/2010/wordprocessingInk" xmlns:wne="http://schemas.microsoft.com/office/word/2006/wordml" xmlns:wps="http://schemas.microsoft.com/office/word/2010/wordprocessingShape" mc:Ignorable="w14 w15 w16se w16cid w16 w16cex w16sdtdh wp14">
+<w:numbering xmlns:wpc="http://schemas.microsoft.com/office/word/2010/wordprocessingCanvas" xmlns:cx="http://schemas.microsoft.com/office/drawing/2014/chartex" xmlns:cx1="http://schemas.microsoft.com/office/drawing/2015/9/8/chartex" xmlns:cx2="http://schemas.microsoft.com/office/drawing/2015/10/21/chartex" xmlns:cx3="http://schemas.microsoft.com/office/drawing/2016/5/9/chartex" xmlns:cx4="http://schemas.microsoft.com/office/drawing/2016/5/10/chartex" xmlns:cx5="http://schemas.microsoft.com/office/drawing/2016/5/11/chartex" xmlns:cx6="http://schemas.microsoft.com/office/drawing/2016/5/12/chartex" xmlns:cx7="http://schemas.microsoft.com/office/drawing/2016/5/13/chartex" xmlns:cx8="http://schemas.microsoft.com/office/drawing/2016/5/14/chartex" xmlns:mc="http://schemas.openxmlformats.org/markup-compatibility/2006" xmlns:aink="http://schemas.microsoft.com/office/drawing/2016/ink" xmlns:am3d="http://schemas.microsoft.com/office/drawing/2017/model3d" xmlns:o="urn:schemas-microsoft-com:office:office" xmlns:oel="http://schemas.microsoft.com/office/2019/extlst" xmlns:r="http://schemas.openxmlformats.org/officeDocument/2006/relationships" xmlns:m="http://schemas.openxmlformats.org/officeDocument/2006/math" xmlns:v="urn:schemas-microsoft-com:vml" xmlns:wp14="http://schemas.microsoft.com/office/word/2010/wordprocessingDrawing" xmlns:wp="http://schemas.openxmlformats.org/drawingml/2006/wordprocessingDrawing" xmlns:w10="urn:schemas-microsoft-com:office:word" xmlns:w="http://schemas.openxmlformats.org/wordprocessingml/2006/main" xmlns:w14="http://schemas.microsoft.com/office/word/2010/wordml" xmlns:w15="http://schemas.microsoft.com/office/word/2012/wordml" xmlns:w16cex="http://schemas.microsoft.com/office/word/2018/wordml/cex" xmlns:w16cid="http://schemas.microsoft.com/office/word/2016/wordml/cid" xmlns:w16="http://schemas.microsoft.com/office/word/2018/wordml" xmlns:w16du="http://schemas.microsoft.com/office/word/2023/wordml/word16du" xmlns:w16sdtdh="http://schemas.microsoft.com/office/word/2020/wordml/sdtdatahash" xmlns:w16se="http://schemas.microsoft.com/office/word/2015/wordml/symex" xmlns:wpg="http://schemas.microsoft.com/office/word/2010/wordprocessingGroup" xmlns:wpi="http://schemas.microsoft.com/office/word/2010/wordprocessingInk" xmlns:wne="http://schemas.microsoft.com/office/word/2006/wordml" xmlns:wps="http://schemas.microsoft.com/office/word/2010/wordprocessingShape" mc:Ignorable="w14 w15 w16se w16cid w16 w16cex w16sdtdh wp14">
   <w:abstractNum w:abstractNumId="0" w15:restartNumberingAfterBreak="0">
     <w:nsid w:val="563E4B88"/>
     <w:multiLevelType w:val="multilevel"/>

</xml_diff>